<commit_message>
Handleiding placeholder image vervangen
</commit_message>
<xml_diff>
--- a/Documentatie/Handleiding.docx
+++ b/Documentatie/Handleiding.docx
@@ -18,76 +18,1292 @@
               <w:noProof/>
               <w:lang w:eastAsia="nl-NL"/>
             </w:rPr>
-            <w:pict>
-              <v:group id="Groep 3" o:spid="_x0000_s1026" style="position:absolute;margin-left:0;margin-top:0;width:612pt;height:647.95pt;z-index:251659264;mso-width-percent:1000;mso-height-percent:1000;mso-position-horizontal:center;mso-position-horizontal-relative:page;mso-position-vertical:center;mso-position-vertical-relative:margin;mso-width-percent:1000;mso-height-percent:1000;mso-height-relative:margin" coordorigin=",1440" coordsize="12240,12959" o:gfxdata="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" o:allowincell="f">
-                <v:group id="Group 4" o:spid="_x0000_s1027" style="position:absolute;top:9661;width:12240;height:4738" coordorigin="-6,3399" coordsize="12197,4253" o:gfxdata="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">
-                  <v:group id="Group 5" o:spid="_x0000_s1028" style="position:absolute;left:-6;top:3717;width:12189;height:3550" coordorigin="18,7468" coordsize="12189,3550" o:gfxdata="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">
-                    <v:shape id="Freeform 6" o:spid="_x0000_s1029" style="position:absolute;left:18;top:7837;width:7132;height:2863;visibility:visible;mso-wrap-style:square;v-text-anchor:top" coordsize="7132,2863" o:gfxdata="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" path="m,l17,2863,7132,2578r,-2378l,xe" fillcolor="#a7bfde" stroked="f">
-                      <v:fill opacity="32896f"/>
-                      <v:path arrowok="t" o:connecttype="custom" o:connectlocs="0,0;17,2863;7132,2578;7132,200;0,0" o:connectangles="0,0,0,0,0"/>
-                    </v:shape>
-                    <v:shape id="Freeform 7" o:spid="_x0000_s1030" style="position:absolute;left:7150;top:7468;width:3466;height:3550;visibility:visible;mso-wrap-style:square;v-text-anchor:top" coordsize="3466,3550" o:gfxdata="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" path="m,569l,2930r3466,620l3466,,,569xe" fillcolor="#d3dfee" stroked="f">
-                      <v:fill opacity="32896f"/>
-                      <v:path arrowok="t" o:connecttype="custom" o:connectlocs="0,569;0,2930;3466,3550;3466,0;0,569" o:connectangles="0,0,0,0,0"/>
-                    </v:shape>
-                    <v:shape id="Freeform 8" o:spid="_x0000_s1031" style="position:absolute;left:10616;top:7468;width:1591;height:3550;visibility:visible;mso-wrap-style:square;v-text-anchor:top" coordsize="1591,3550" o:gfxdata="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" path="m,l,3550,1591,2746r,-2009l,xe" fillcolor="#a7bfde" stroked="f">
-                      <v:fill opacity="32896f"/>
-                      <v:path arrowok="t" o:connecttype="custom" o:connectlocs="0,0;0,3550;1591,2746;1591,737;0,0" o:connectangles="0,0,0,0,0"/>
-                    </v:shape>
-                  </v:group>
-                  <v:shape id="Freeform 9" o:spid="_x0000_s1032" style="position:absolute;left:8071;top:4069;width:4120;height:2913;visibility:visible;mso-wrap-style:square;v-text-anchor:top" coordsize="4120,2913" o:gfxdata="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" path="m1,251l,2662r4120,251l4120,,1,251xe" fillcolor="#d8d8d8" stroked="f">
-                    <v:path arrowok="t" o:connecttype="custom" o:connectlocs="1,251;0,2662;4120,2913;4120,0;1,251" o:connectangles="0,0,0,0,0"/>
-                  </v:shape>
-                  <v:shape id="Freeform 10" o:spid="_x0000_s1033" style="position:absolute;left:4104;top:3399;width:3985;height:4236;visibility:visible;mso-wrap-style:square;v-text-anchor:top" coordsize="3985,4236" o:gfxdata="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" path="m,l,4236,3985,3349r,-2428l,xe" fillcolor="#bfbfbf" stroked="f">
-                    <v:path arrowok="t" o:connecttype="custom" o:connectlocs="0,0;0,4236;3985,3349;3985,921;0,0" o:connectangles="0,0,0,0,0"/>
-                  </v:shape>
-                  <v:shape id="Freeform 11" o:spid="_x0000_s1034" style="position:absolute;left:18;top:3399;width:4086;height:4253;visibility:visible;mso-wrap-style:square;v-text-anchor:top" coordsize="4086,4253" o:gfxdata="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" path="m4086,r-2,4253l,3198,,1072,4086,xe" fillcolor="#d8d8d8" stroked="f">
-                    <v:path arrowok="t" o:connecttype="custom" o:connectlocs="4086,0;4084,4253;0,3198;0,1072;4086,0" o:connectangles="0,0,0,0,0"/>
-                  </v:shape>
-                  <v:shape id="Freeform 12" o:spid="_x0000_s1035" style="position:absolute;left:17;top:3617;width:2076;height:3851;visibility:visible;mso-wrap-style:square;v-text-anchor:top" coordsize="2076,3851" o:gfxdata="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" path="m,921l2060,r16,3851l,2981,,921xe" fillcolor="#d3dfee" stroked="f">
-                    <v:fill opacity="46003f"/>
-                    <v:path arrowok="t" o:connecttype="custom" o:connectlocs="0,921;2060,0;2076,3851;0,2981;0,921" o:connectangles="0,0,0,0,0"/>
-                  </v:shape>
-                  <v:shape id="Freeform 13" o:spid="_x0000_s1036" style="position:absolute;left:2077;top:3617;width:6011;height:3835;visibility:visible;mso-wrap-style:square;v-text-anchor:top" coordsize="6011,3835" o:gfxdata="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" path="m,l17,3835,6011,2629r,-1390l,xe" fillcolor="#a7bfde" stroked="f">
-                    <v:fill opacity="46003f"/>
-                    <v:path arrowok="t" o:connecttype="custom" o:connectlocs="0,0;17,3835;6011,2629;6011,1239;0,0" o:connectangles="0,0,0,0,0"/>
-                  </v:shape>
-                  <v:shape id="Freeform 14" o:spid="_x0000_s1037" style="position:absolute;left:8088;top:3835;width:4102;height:3432;visibility:visible;mso-wrap-style:square;v-text-anchor:top" coordsize="4102,3432" o:gfxdata="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" path="m,1038l,2411,4102,3432,4102,,,1038xe" fillcolor="#d3dfee" stroked="f">
-                    <v:fill opacity="46003f"/>
-                    <v:path arrowok="t" o:connecttype="custom" o:connectlocs="0,1038;0,2411;4102,3432;4102,0;0,1038" o:connectangles="0,0,0,0,0"/>
-                  </v:shape>
-                </v:group>
-                <v:rect id="Rectangle 15" o:spid="_x0000_s1038" style="position:absolute;left:1800;top:1440;width:8638;height:964;visibility:visible" o:gfxdata="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" filled="f" stroked="f">
-                  <v:textbox style="mso-fit-shape-to-text:t">
-                    <w:txbxContent>
-                      <w:p>
-                        <w:pPr>
-                          <w:spacing w:after="0"/>
-                          <w:rPr>
-                            <w:b/>
-                            <w:bCs/>
-                            <w:color w:val="000000" w:themeColor="text1"/>
-                            <w:sz w:val="32"/>
-                            <w:szCs w:val="32"/>
-                          </w:rPr>
-                        </w:pPr>
-                        <w:sdt>
-                          <w:sdtPr>
-                            <w:rPr>
-                              <w:b/>
-                              <w:bCs/>
-                              <w:color w:val="000000" w:themeColor="text1"/>
-                              <w:sz w:val="32"/>
-                              <w:szCs w:val="32"/>
-                            </w:rPr>
-                            <w:alias w:val="Bedrijf"/>
-                            <w:id w:val="15866524"/>
-                            <w:dataBinding w:prefixMappings="xmlns:ns0='http://schemas.openxmlformats.org/officeDocument/2006/extended-properties'" w:xpath="/ns0:Properties[1]/ns0:Company[1]" w:storeItemID="{6668398D-A668-4E3E-A5EB-62B293D839F1}"/>
-                            <w:text/>
-                          </w:sdtPr>
-                          <w:sdtEndPr/>
-                          <w:sdtContent>
-                            <w:r>
+            <mc:AlternateContent>
+              <mc:Choice Requires="wpg">
+                <w:drawing>
+                  <wp:anchor distT="0" distB="0" distL="114300" distR="114300" simplePos="0" relativeHeight="251659264" behindDoc="0" locked="0" layoutInCell="0" allowOverlap="1">
+                    <wp:simplePos x="0" y="0"/>
+                    <wp:positionH relativeFrom="page">
+                      <wp:align>center</wp:align>
+                    </wp:positionH>
+                    <wp:positionV relativeFrom="margin">
+                      <wp:align>center</wp:align>
+                    </wp:positionV>
+                    <wp:extent cx="7560310" cy="8891905"/>
+                    <wp:effectExtent l="57150" t="0" r="40640" b="41910"/>
+                    <wp:wrapNone/>
+                    <wp:docPr id="407" name="Groep 3"/>
+                    <wp:cNvGraphicFramePr>
+                      <a:graphicFrameLocks xmlns:a="http://schemas.openxmlformats.org/drawingml/2006/main"/>
+                    </wp:cNvGraphicFramePr>
+                    <a:graphic xmlns:a="http://schemas.openxmlformats.org/drawingml/2006/main">
+                      <a:graphicData uri="http://schemas.microsoft.com/office/word/2010/wordprocessingGroup">
+                        <wpg:wgp>
+                          <wpg:cNvGrpSpPr>
+                            <a:grpSpLocks/>
+                          </wpg:cNvGrpSpPr>
+                          <wpg:grpSpPr bwMode="auto">
+                            <a:xfrm>
+                              <a:off x="0" y="0"/>
+                              <a:ext cx="7560310" cy="8891905"/>
+                              <a:chOff x="0" y="1440"/>
+                              <a:chExt cx="12240" cy="12959"/>
+                            </a:xfrm>
+                          </wpg:grpSpPr>
+                          <wpg:grpSp>
+                            <wpg:cNvPr id="408" name="Group 4"/>
+                            <wpg:cNvGrpSpPr>
+                              <a:grpSpLocks/>
+                            </wpg:cNvGrpSpPr>
+                            <wpg:grpSpPr bwMode="auto">
+                              <a:xfrm>
+                                <a:off x="0" y="9661"/>
+                                <a:ext cx="12240" cy="4738"/>
+                                <a:chOff x="-6" y="3399"/>
+                                <a:chExt cx="12197" cy="4253"/>
+                              </a:xfrm>
+                            </wpg:grpSpPr>
+                            <wpg:grpSp>
+                              <wpg:cNvPr id="409" name="Group 5"/>
+                              <wpg:cNvGrpSpPr>
+                                <a:grpSpLocks/>
+                              </wpg:cNvGrpSpPr>
+                              <wpg:grpSpPr bwMode="auto">
+                                <a:xfrm>
+                                  <a:off x="-6" y="3717"/>
+                                  <a:ext cx="12189" cy="3550"/>
+                                  <a:chOff x="18" y="7468"/>
+                                  <a:chExt cx="12189" cy="3550"/>
+                                </a:xfrm>
+                              </wpg:grpSpPr>
+                              <wps:wsp>
+                                <wps:cNvPr id="410" name="Freeform 6"/>
+                                <wps:cNvSpPr>
+                                  <a:spLocks/>
+                                </wps:cNvSpPr>
+                                <wps:spPr bwMode="auto">
+                                  <a:xfrm>
+                                    <a:off x="18" y="7837"/>
+                                    <a:ext cx="7132" cy="2863"/>
+                                  </a:xfrm>
+                                  <a:custGeom>
+                                    <a:avLst/>
+                                    <a:gdLst/>
+                                    <a:ahLst/>
+                                    <a:cxnLst>
+                                      <a:cxn ang="0">
+                                        <a:pos x="0" y="0"/>
+                                      </a:cxn>
+                                      <a:cxn ang="0">
+                                        <a:pos x="17" y="2863"/>
+                                      </a:cxn>
+                                      <a:cxn ang="0">
+                                        <a:pos x="7132" y="2578"/>
+                                      </a:cxn>
+                                      <a:cxn ang="0">
+                                        <a:pos x="7132" y="200"/>
+                                      </a:cxn>
+                                      <a:cxn ang="0">
+                                        <a:pos x="0" y="0"/>
+                                      </a:cxn>
+                                    </a:cxnLst>
+                                    <a:rect l="0" t="0" r="r" b="b"/>
+                                    <a:pathLst>
+                                      <a:path w="7132" h="2863">
+                                        <a:moveTo>
+                                          <a:pt x="0" y="0"/>
+                                        </a:moveTo>
+                                        <a:lnTo>
+                                          <a:pt x="17" y="2863"/>
+                                        </a:lnTo>
+                                        <a:lnTo>
+                                          <a:pt x="7132" y="2578"/>
+                                        </a:lnTo>
+                                        <a:lnTo>
+                                          <a:pt x="7132" y="200"/>
+                                        </a:lnTo>
+                                        <a:lnTo>
+                                          <a:pt x="0" y="0"/>
+                                        </a:lnTo>
+                                        <a:close/>
+                                      </a:path>
+                                    </a:pathLst>
+                                  </a:custGeom>
+                                  <a:solidFill>
+                                    <a:srgbClr val="A7BFDE">
+                                      <a:alpha val="50000"/>
+                                    </a:srgbClr>
+                                  </a:solidFill>
+                                  <a:scene3d>
+                                    <a:camera prst="orthographicFront"/>
+                                    <a:lightRig rig="balanced" dir="t"/>
+                                  </a:scene3d>
+                                  <a:sp3d prstMaterial="matte">
+                                    <a:bevelT w="57150" h="57150"/>
+                                  </a:sp3d>
+                                  <a:extLst>
+                                    <a:ext uri="{91240B29-F687-4F45-9708-019B960494DF}">
+                                      <a14:hiddenLine xmlns:a14="http://schemas.microsoft.com/office/drawing/2010/main" w="9525">
+                                        <a:solidFill>
+                                          <a:srgbClr val="000000"/>
+                                        </a:solidFill>
+                                        <a:round/>
+                                        <a:headEnd/>
+                                        <a:tailEnd/>
+                                      </a14:hiddenLine>
+                                    </a:ext>
+                                    <a:ext uri="{53640926-AAD7-44D8-BBD7-CCE9431645EC}">
+                                      <a14:shadowObscured xmlns:a14="http://schemas.microsoft.com/office/drawing/2010/main" val="1"/>
+                                    </a:ext>
+                                  </a:extLst>
+                                </wps:spPr>
+                                <wps:bodyPr rot="0" vert="horz" wrap="square" lIns="91440" tIns="45720" rIns="91440" bIns="45720" anchor="t" anchorCtr="0" upright="1">
+                                  <a:noAutofit/>
+                                </wps:bodyPr>
+                              </wps:wsp>
+                              <wps:wsp>
+                                <wps:cNvPr id="411" name="Freeform 7"/>
+                                <wps:cNvSpPr>
+                                  <a:spLocks/>
+                                </wps:cNvSpPr>
+                                <wps:spPr bwMode="auto">
+                                  <a:xfrm>
+                                    <a:off x="7150" y="7468"/>
+                                    <a:ext cx="3466" cy="3550"/>
+                                  </a:xfrm>
+                                  <a:custGeom>
+                                    <a:avLst/>
+                                    <a:gdLst/>
+                                    <a:ahLst/>
+                                    <a:cxnLst>
+                                      <a:cxn ang="0">
+                                        <a:pos x="0" y="569"/>
+                                      </a:cxn>
+                                      <a:cxn ang="0">
+                                        <a:pos x="0" y="2930"/>
+                                      </a:cxn>
+                                      <a:cxn ang="0">
+                                        <a:pos x="3466" y="3550"/>
+                                      </a:cxn>
+                                      <a:cxn ang="0">
+                                        <a:pos x="3466" y="0"/>
+                                      </a:cxn>
+                                      <a:cxn ang="0">
+                                        <a:pos x="0" y="569"/>
+                                      </a:cxn>
+                                    </a:cxnLst>
+                                    <a:rect l="0" t="0" r="r" b="b"/>
+                                    <a:pathLst>
+                                      <a:path w="3466" h="3550">
+                                        <a:moveTo>
+                                          <a:pt x="0" y="569"/>
+                                        </a:moveTo>
+                                        <a:lnTo>
+                                          <a:pt x="0" y="2930"/>
+                                        </a:lnTo>
+                                        <a:lnTo>
+                                          <a:pt x="3466" y="3550"/>
+                                        </a:lnTo>
+                                        <a:lnTo>
+                                          <a:pt x="3466" y="0"/>
+                                        </a:lnTo>
+                                        <a:lnTo>
+                                          <a:pt x="0" y="569"/>
+                                        </a:lnTo>
+                                        <a:close/>
+                                      </a:path>
+                                    </a:pathLst>
+                                  </a:custGeom>
+                                  <a:solidFill>
+                                    <a:srgbClr val="D3DFEE">
+                                      <a:alpha val="50000"/>
+                                    </a:srgbClr>
+                                  </a:solidFill>
+                                  <a:scene3d>
+                                    <a:camera prst="orthographicFront"/>
+                                    <a:lightRig rig="balanced" dir="t"/>
+                                  </a:scene3d>
+                                  <a:sp3d prstMaterial="matte">
+                                    <a:bevelT w="57150" h="57150"/>
+                                  </a:sp3d>
+                                  <a:extLst>
+                                    <a:ext uri="{91240B29-F687-4F45-9708-019B960494DF}">
+                                      <a14:hiddenLine xmlns:a14="http://schemas.microsoft.com/office/drawing/2010/main" w="9525">
+                                        <a:solidFill>
+                                          <a:srgbClr val="000000"/>
+                                        </a:solidFill>
+                                        <a:round/>
+                                        <a:headEnd/>
+                                        <a:tailEnd/>
+                                      </a14:hiddenLine>
+                                    </a:ext>
+                                    <a:ext uri="{53640926-AAD7-44D8-BBD7-CCE9431645EC}">
+                                      <a14:shadowObscured xmlns:a14="http://schemas.microsoft.com/office/drawing/2010/main" val="1"/>
+                                    </a:ext>
+                                  </a:extLst>
+                                </wps:spPr>
+                                <wps:bodyPr rot="0" vert="horz" wrap="square" lIns="91440" tIns="45720" rIns="91440" bIns="45720" anchor="t" anchorCtr="0" upright="1">
+                                  <a:noAutofit/>
+                                </wps:bodyPr>
+                              </wps:wsp>
+                              <wps:wsp>
+                                <wps:cNvPr id="412" name="Freeform 8"/>
+                                <wps:cNvSpPr>
+                                  <a:spLocks/>
+                                </wps:cNvSpPr>
+                                <wps:spPr bwMode="auto">
+                                  <a:xfrm>
+                                    <a:off x="10616" y="7468"/>
+                                    <a:ext cx="1591" cy="3550"/>
+                                  </a:xfrm>
+                                  <a:custGeom>
+                                    <a:avLst/>
+                                    <a:gdLst/>
+                                    <a:ahLst/>
+                                    <a:cxnLst>
+                                      <a:cxn ang="0">
+                                        <a:pos x="0" y="0"/>
+                                      </a:cxn>
+                                      <a:cxn ang="0">
+                                        <a:pos x="0" y="3550"/>
+                                      </a:cxn>
+                                      <a:cxn ang="0">
+                                        <a:pos x="1591" y="2746"/>
+                                      </a:cxn>
+                                      <a:cxn ang="0">
+                                        <a:pos x="1591" y="737"/>
+                                      </a:cxn>
+                                      <a:cxn ang="0">
+                                        <a:pos x="0" y="0"/>
+                                      </a:cxn>
+                                    </a:cxnLst>
+                                    <a:rect l="0" t="0" r="r" b="b"/>
+                                    <a:pathLst>
+                                      <a:path w="1591" h="3550">
+                                        <a:moveTo>
+                                          <a:pt x="0" y="0"/>
+                                        </a:moveTo>
+                                        <a:lnTo>
+                                          <a:pt x="0" y="3550"/>
+                                        </a:lnTo>
+                                        <a:lnTo>
+                                          <a:pt x="1591" y="2746"/>
+                                        </a:lnTo>
+                                        <a:lnTo>
+                                          <a:pt x="1591" y="737"/>
+                                        </a:lnTo>
+                                        <a:lnTo>
+                                          <a:pt x="0" y="0"/>
+                                        </a:lnTo>
+                                        <a:close/>
+                                      </a:path>
+                                    </a:pathLst>
+                                  </a:custGeom>
+                                  <a:solidFill>
+                                    <a:srgbClr val="A7BFDE">
+                                      <a:alpha val="50000"/>
+                                    </a:srgbClr>
+                                  </a:solidFill>
+                                  <a:scene3d>
+                                    <a:camera prst="orthographicFront"/>
+                                    <a:lightRig rig="balanced" dir="t"/>
+                                  </a:scene3d>
+                                  <a:sp3d prstMaterial="matte">
+                                    <a:bevelT w="57150" h="57150"/>
+                                  </a:sp3d>
+                                  <a:extLst>
+                                    <a:ext uri="{91240B29-F687-4F45-9708-019B960494DF}">
+                                      <a14:hiddenLine xmlns:a14="http://schemas.microsoft.com/office/drawing/2010/main" w="9525">
+                                        <a:solidFill>
+                                          <a:srgbClr val="000000"/>
+                                        </a:solidFill>
+                                        <a:round/>
+                                        <a:headEnd/>
+                                        <a:tailEnd/>
+                                      </a14:hiddenLine>
+                                    </a:ext>
+                                    <a:ext uri="{53640926-AAD7-44D8-BBD7-CCE9431645EC}">
+                                      <a14:shadowObscured xmlns:a14="http://schemas.microsoft.com/office/drawing/2010/main" val="1"/>
+                                    </a:ext>
+                                  </a:extLst>
+                                </wps:spPr>
+                                <wps:bodyPr rot="0" vert="horz" wrap="square" lIns="91440" tIns="45720" rIns="91440" bIns="45720" anchor="t" anchorCtr="0" upright="1">
+                                  <a:noAutofit/>
+                                </wps:bodyPr>
+                              </wps:wsp>
+                            </wpg:grpSp>
+                            <wps:wsp>
+                              <wps:cNvPr id="413" name="Freeform 9"/>
+                              <wps:cNvSpPr>
+                                <a:spLocks/>
+                              </wps:cNvSpPr>
+                              <wps:spPr bwMode="auto">
+                                <a:xfrm>
+                                  <a:off x="8071" y="4069"/>
+                                  <a:ext cx="4120" cy="2913"/>
+                                </a:xfrm>
+                                <a:custGeom>
+                                  <a:avLst/>
+                                  <a:gdLst/>
+                                  <a:ahLst/>
+                                  <a:cxnLst>
+                                    <a:cxn ang="0">
+                                      <a:pos x="1" y="251"/>
+                                    </a:cxn>
+                                    <a:cxn ang="0">
+                                      <a:pos x="0" y="2662"/>
+                                    </a:cxn>
+                                    <a:cxn ang="0">
+                                      <a:pos x="4120" y="2913"/>
+                                    </a:cxn>
+                                    <a:cxn ang="0">
+                                      <a:pos x="4120" y="0"/>
+                                    </a:cxn>
+                                    <a:cxn ang="0">
+                                      <a:pos x="1" y="251"/>
+                                    </a:cxn>
+                                  </a:cxnLst>
+                                  <a:rect l="0" t="0" r="r" b="b"/>
+                                  <a:pathLst>
+                                    <a:path w="4120" h="2913">
+                                      <a:moveTo>
+                                        <a:pt x="1" y="251"/>
+                                      </a:moveTo>
+                                      <a:lnTo>
+                                        <a:pt x="0" y="2662"/>
+                                      </a:lnTo>
+                                      <a:lnTo>
+                                        <a:pt x="4120" y="2913"/>
+                                      </a:lnTo>
+                                      <a:lnTo>
+                                        <a:pt x="4120" y="0"/>
+                                      </a:lnTo>
+                                      <a:lnTo>
+                                        <a:pt x="1" y="251"/>
+                                      </a:lnTo>
+                                      <a:close/>
+                                    </a:path>
+                                  </a:pathLst>
+                                </a:custGeom>
+                                <a:solidFill>
+                                  <a:srgbClr val="D8D8D8"/>
+                                </a:solidFill>
+                                <a:scene3d>
+                                  <a:camera prst="orthographicFront"/>
+                                  <a:lightRig rig="balanced" dir="t"/>
+                                </a:scene3d>
+                                <a:sp3d prstMaterial="matte">
+                                  <a:bevelT w="57150" h="57150"/>
+                                </a:sp3d>
+                                <a:extLst>
+                                  <a:ext uri="{91240B29-F687-4F45-9708-019B960494DF}">
+                                    <a14:hiddenLine xmlns:a14="http://schemas.microsoft.com/office/drawing/2010/main" w="9525">
+                                      <a:solidFill>
+                                        <a:srgbClr val="000000"/>
+                                      </a:solidFill>
+                                      <a:round/>
+                                      <a:headEnd/>
+                                      <a:tailEnd/>
+                                    </a14:hiddenLine>
+                                  </a:ext>
+                                  <a:ext uri="{53640926-AAD7-44D8-BBD7-CCE9431645EC}">
+                                    <a14:shadowObscured xmlns:a14="http://schemas.microsoft.com/office/drawing/2010/main" val="1"/>
+                                  </a:ext>
+                                </a:extLst>
+                              </wps:spPr>
+                              <wps:bodyPr rot="0" vert="horz" wrap="square" lIns="91440" tIns="45720" rIns="91440" bIns="45720" anchor="t" anchorCtr="0" upright="1">
+                                <a:noAutofit/>
+                              </wps:bodyPr>
+                            </wps:wsp>
+                            <wps:wsp>
+                              <wps:cNvPr id="414" name="Freeform 10"/>
+                              <wps:cNvSpPr>
+                                <a:spLocks/>
+                              </wps:cNvSpPr>
+                              <wps:spPr bwMode="auto">
+                                <a:xfrm>
+                                  <a:off x="4104" y="3399"/>
+                                  <a:ext cx="3985" cy="4236"/>
+                                </a:xfrm>
+                                <a:custGeom>
+                                  <a:avLst/>
+                                  <a:gdLst/>
+                                  <a:ahLst/>
+                                  <a:cxnLst>
+                                    <a:cxn ang="0">
+                                      <a:pos x="0" y="0"/>
+                                    </a:cxn>
+                                    <a:cxn ang="0">
+                                      <a:pos x="0" y="4236"/>
+                                    </a:cxn>
+                                    <a:cxn ang="0">
+                                      <a:pos x="3985" y="3349"/>
+                                    </a:cxn>
+                                    <a:cxn ang="0">
+                                      <a:pos x="3985" y="921"/>
+                                    </a:cxn>
+                                    <a:cxn ang="0">
+                                      <a:pos x="0" y="0"/>
+                                    </a:cxn>
+                                  </a:cxnLst>
+                                  <a:rect l="0" t="0" r="r" b="b"/>
+                                  <a:pathLst>
+                                    <a:path w="3985" h="4236">
+                                      <a:moveTo>
+                                        <a:pt x="0" y="0"/>
+                                      </a:moveTo>
+                                      <a:lnTo>
+                                        <a:pt x="0" y="4236"/>
+                                      </a:lnTo>
+                                      <a:lnTo>
+                                        <a:pt x="3985" y="3349"/>
+                                      </a:lnTo>
+                                      <a:lnTo>
+                                        <a:pt x="3985" y="921"/>
+                                      </a:lnTo>
+                                      <a:lnTo>
+                                        <a:pt x="0" y="0"/>
+                                      </a:lnTo>
+                                      <a:close/>
+                                    </a:path>
+                                  </a:pathLst>
+                                </a:custGeom>
+                                <a:solidFill>
+                                  <a:srgbClr val="BFBFBF"/>
+                                </a:solidFill>
+                                <a:scene3d>
+                                  <a:camera prst="orthographicFront"/>
+                                  <a:lightRig rig="balanced" dir="t"/>
+                                </a:scene3d>
+                                <a:sp3d prstMaterial="matte">
+                                  <a:bevelT w="57150" h="57150"/>
+                                </a:sp3d>
+                                <a:extLst>
+                                  <a:ext uri="{91240B29-F687-4F45-9708-019B960494DF}">
+                                    <a14:hiddenLine xmlns:a14="http://schemas.microsoft.com/office/drawing/2010/main" w="9525">
+                                      <a:solidFill>
+                                        <a:srgbClr val="000000"/>
+                                      </a:solidFill>
+                                      <a:round/>
+                                      <a:headEnd/>
+                                      <a:tailEnd/>
+                                    </a14:hiddenLine>
+                                  </a:ext>
+                                  <a:ext uri="{53640926-AAD7-44D8-BBD7-CCE9431645EC}">
+                                    <a14:shadowObscured xmlns:a14="http://schemas.microsoft.com/office/drawing/2010/main" val="1"/>
+                                  </a:ext>
+                                </a:extLst>
+                              </wps:spPr>
+                              <wps:bodyPr rot="0" vert="horz" wrap="square" lIns="91440" tIns="45720" rIns="91440" bIns="45720" anchor="t" anchorCtr="0" upright="1">
+                                <a:noAutofit/>
+                              </wps:bodyPr>
+                            </wps:wsp>
+                            <wps:wsp>
+                              <wps:cNvPr id="415" name="Freeform 11"/>
+                              <wps:cNvSpPr>
+                                <a:spLocks/>
+                              </wps:cNvSpPr>
+                              <wps:spPr bwMode="auto">
+                                <a:xfrm>
+                                  <a:off x="18" y="3399"/>
+                                  <a:ext cx="4086" cy="4253"/>
+                                </a:xfrm>
+                                <a:custGeom>
+                                  <a:avLst/>
+                                  <a:gdLst/>
+                                  <a:ahLst/>
+                                  <a:cxnLst>
+                                    <a:cxn ang="0">
+                                      <a:pos x="4086" y="0"/>
+                                    </a:cxn>
+                                    <a:cxn ang="0">
+                                      <a:pos x="4084" y="4253"/>
+                                    </a:cxn>
+                                    <a:cxn ang="0">
+                                      <a:pos x="0" y="3198"/>
+                                    </a:cxn>
+                                    <a:cxn ang="0">
+                                      <a:pos x="0" y="1072"/>
+                                    </a:cxn>
+                                    <a:cxn ang="0">
+                                      <a:pos x="4086" y="0"/>
+                                    </a:cxn>
+                                  </a:cxnLst>
+                                  <a:rect l="0" t="0" r="r" b="b"/>
+                                  <a:pathLst>
+                                    <a:path w="4086" h="4253">
+                                      <a:moveTo>
+                                        <a:pt x="4086" y="0"/>
+                                      </a:moveTo>
+                                      <a:lnTo>
+                                        <a:pt x="4084" y="4253"/>
+                                      </a:lnTo>
+                                      <a:lnTo>
+                                        <a:pt x="0" y="3198"/>
+                                      </a:lnTo>
+                                      <a:lnTo>
+                                        <a:pt x="0" y="1072"/>
+                                      </a:lnTo>
+                                      <a:lnTo>
+                                        <a:pt x="4086" y="0"/>
+                                      </a:lnTo>
+                                      <a:close/>
+                                    </a:path>
+                                  </a:pathLst>
+                                </a:custGeom>
+                                <a:solidFill>
+                                  <a:srgbClr val="D8D8D8"/>
+                                </a:solidFill>
+                                <a:scene3d>
+                                  <a:camera prst="orthographicFront"/>
+                                  <a:lightRig rig="balanced" dir="t"/>
+                                </a:scene3d>
+                                <a:sp3d prstMaterial="matte">
+                                  <a:bevelT w="57150" h="57150"/>
+                                </a:sp3d>
+                                <a:extLst>
+                                  <a:ext uri="{91240B29-F687-4F45-9708-019B960494DF}">
+                                    <a14:hiddenLine xmlns:a14="http://schemas.microsoft.com/office/drawing/2010/main" w="9525">
+                                      <a:solidFill>
+                                        <a:srgbClr val="000000"/>
+                                      </a:solidFill>
+                                      <a:round/>
+                                      <a:headEnd/>
+                                      <a:tailEnd/>
+                                    </a14:hiddenLine>
+                                  </a:ext>
+                                  <a:ext uri="{53640926-AAD7-44D8-BBD7-CCE9431645EC}">
+                                    <a14:shadowObscured xmlns:a14="http://schemas.microsoft.com/office/drawing/2010/main" val="1"/>
+                                  </a:ext>
+                                </a:extLst>
+                              </wps:spPr>
+                              <wps:bodyPr rot="0" vert="horz" wrap="square" lIns="91440" tIns="45720" rIns="91440" bIns="45720" anchor="t" anchorCtr="0" upright="1">
+                                <a:noAutofit/>
+                              </wps:bodyPr>
+                            </wps:wsp>
+                            <wps:wsp>
+                              <wps:cNvPr id="416" name="Freeform 12"/>
+                              <wps:cNvSpPr>
+                                <a:spLocks/>
+                              </wps:cNvSpPr>
+                              <wps:spPr bwMode="auto">
+                                <a:xfrm>
+                                  <a:off x="17" y="3617"/>
+                                  <a:ext cx="2076" cy="3851"/>
+                                </a:xfrm>
+                                <a:custGeom>
+                                  <a:avLst/>
+                                  <a:gdLst/>
+                                  <a:ahLst/>
+                                  <a:cxnLst>
+                                    <a:cxn ang="0">
+                                      <a:pos x="0" y="921"/>
+                                    </a:cxn>
+                                    <a:cxn ang="0">
+                                      <a:pos x="2060" y="0"/>
+                                    </a:cxn>
+                                    <a:cxn ang="0">
+                                      <a:pos x="2076" y="3851"/>
+                                    </a:cxn>
+                                    <a:cxn ang="0">
+                                      <a:pos x="0" y="2981"/>
+                                    </a:cxn>
+                                    <a:cxn ang="0">
+                                      <a:pos x="0" y="921"/>
+                                    </a:cxn>
+                                  </a:cxnLst>
+                                  <a:rect l="0" t="0" r="r" b="b"/>
+                                  <a:pathLst>
+                                    <a:path w="2076" h="3851">
+                                      <a:moveTo>
+                                        <a:pt x="0" y="921"/>
+                                      </a:moveTo>
+                                      <a:lnTo>
+                                        <a:pt x="2060" y="0"/>
+                                      </a:lnTo>
+                                      <a:lnTo>
+                                        <a:pt x="2076" y="3851"/>
+                                      </a:lnTo>
+                                      <a:lnTo>
+                                        <a:pt x="0" y="2981"/>
+                                      </a:lnTo>
+                                      <a:lnTo>
+                                        <a:pt x="0" y="921"/>
+                                      </a:lnTo>
+                                      <a:close/>
+                                    </a:path>
+                                  </a:pathLst>
+                                </a:custGeom>
+                                <a:solidFill>
+                                  <a:srgbClr val="D3DFEE">
+                                    <a:alpha val="70000"/>
+                                  </a:srgbClr>
+                                </a:solidFill>
+                                <a:scene3d>
+                                  <a:camera prst="orthographicFront"/>
+                                  <a:lightRig rig="balanced" dir="t"/>
+                                </a:scene3d>
+                                <a:sp3d prstMaterial="matte">
+                                  <a:bevelT w="57150" h="57150"/>
+                                </a:sp3d>
+                                <a:extLst>
+                                  <a:ext uri="{91240B29-F687-4F45-9708-019B960494DF}">
+                                    <a14:hiddenLine xmlns:a14="http://schemas.microsoft.com/office/drawing/2010/main" w="9525">
+                                      <a:solidFill>
+                                        <a:srgbClr val="000000"/>
+                                      </a:solidFill>
+                                      <a:round/>
+                                      <a:headEnd/>
+                                      <a:tailEnd/>
+                                    </a14:hiddenLine>
+                                  </a:ext>
+                                  <a:ext uri="{53640926-AAD7-44D8-BBD7-CCE9431645EC}">
+                                    <a14:shadowObscured xmlns:a14="http://schemas.microsoft.com/office/drawing/2010/main" val="1"/>
+                                  </a:ext>
+                                </a:extLst>
+                              </wps:spPr>
+                              <wps:bodyPr rot="0" vert="horz" wrap="square" lIns="91440" tIns="45720" rIns="91440" bIns="45720" anchor="t" anchorCtr="0" upright="1">
+                                <a:noAutofit/>
+                              </wps:bodyPr>
+                            </wps:wsp>
+                            <wps:wsp>
+                              <wps:cNvPr id="417" name="Freeform 13"/>
+                              <wps:cNvSpPr>
+                                <a:spLocks/>
+                              </wps:cNvSpPr>
+                              <wps:spPr bwMode="auto">
+                                <a:xfrm>
+                                  <a:off x="2077" y="3617"/>
+                                  <a:ext cx="6011" cy="3835"/>
+                                </a:xfrm>
+                                <a:custGeom>
+                                  <a:avLst/>
+                                  <a:gdLst/>
+                                  <a:ahLst/>
+                                  <a:cxnLst>
+                                    <a:cxn ang="0">
+                                      <a:pos x="0" y="0"/>
+                                    </a:cxn>
+                                    <a:cxn ang="0">
+                                      <a:pos x="17" y="3835"/>
+                                    </a:cxn>
+                                    <a:cxn ang="0">
+                                      <a:pos x="6011" y="2629"/>
+                                    </a:cxn>
+                                    <a:cxn ang="0">
+                                      <a:pos x="6011" y="1239"/>
+                                    </a:cxn>
+                                    <a:cxn ang="0">
+                                      <a:pos x="0" y="0"/>
+                                    </a:cxn>
+                                  </a:cxnLst>
+                                  <a:rect l="0" t="0" r="r" b="b"/>
+                                  <a:pathLst>
+                                    <a:path w="6011" h="3835">
+                                      <a:moveTo>
+                                        <a:pt x="0" y="0"/>
+                                      </a:moveTo>
+                                      <a:lnTo>
+                                        <a:pt x="17" y="3835"/>
+                                      </a:lnTo>
+                                      <a:lnTo>
+                                        <a:pt x="6011" y="2629"/>
+                                      </a:lnTo>
+                                      <a:lnTo>
+                                        <a:pt x="6011" y="1239"/>
+                                      </a:lnTo>
+                                      <a:lnTo>
+                                        <a:pt x="0" y="0"/>
+                                      </a:lnTo>
+                                      <a:close/>
+                                    </a:path>
+                                  </a:pathLst>
+                                </a:custGeom>
+                                <a:solidFill>
+                                  <a:srgbClr val="A7BFDE">
+                                    <a:alpha val="70000"/>
+                                  </a:srgbClr>
+                                </a:solidFill>
+                                <a:scene3d>
+                                  <a:camera prst="orthographicFront"/>
+                                  <a:lightRig rig="balanced" dir="t"/>
+                                </a:scene3d>
+                                <a:sp3d prstMaterial="matte">
+                                  <a:bevelT w="57150" h="57150"/>
+                                </a:sp3d>
+                                <a:extLst>
+                                  <a:ext uri="{91240B29-F687-4F45-9708-019B960494DF}">
+                                    <a14:hiddenLine xmlns:a14="http://schemas.microsoft.com/office/drawing/2010/main" w="9525">
+                                      <a:solidFill>
+                                        <a:srgbClr val="000000"/>
+                                      </a:solidFill>
+                                      <a:round/>
+                                      <a:headEnd/>
+                                      <a:tailEnd/>
+                                    </a14:hiddenLine>
+                                  </a:ext>
+                                  <a:ext uri="{53640926-AAD7-44D8-BBD7-CCE9431645EC}">
+                                    <a14:shadowObscured xmlns:a14="http://schemas.microsoft.com/office/drawing/2010/main" val="1"/>
+                                  </a:ext>
+                                </a:extLst>
+                              </wps:spPr>
+                              <wps:bodyPr rot="0" vert="horz" wrap="square" lIns="91440" tIns="45720" rIns="91440" bIns="45720" anchor="t" anchorCtr="0" upright="1">
+                                <a:noAutofit/>
+                              </wps:bodyPr>
+                            </wps:wsp>
+                            <wps:wsp>
+                              <wps:cNvPr id="418" name="Freeform 14"/>
+                              <wps:cNvSpPr>
+                                <a:spLocks/>
+                              </wps:cNvSpPr>
+                              <wps:spPr bwMode="auto">
+                                <a:xfrm>
+                                  <a:off x="8088" y="3835"/>
+                                  <a:ext cx="4102" cy="3432"/>
+                                </a:xfrm>
+                                <a:custGeom>
+                                  <a:avLst/>
+                                  <a:gdLst/>
+                                  <a:ahLst/>
+                                  <a:cxnLst>
+                                    <a:cxn ang="0">
+                                      <a:pos x="0" y="1038"/>
+                                    </a:cxn>
+                                    <a:cxn ang="0">
+                                      <a:pos x="0" y="2411"/>
+                                    </a:cxn>
+                                    <a:cxn ang="0">
+                                      <a:pos x="4102" y="3432"/>
+                                    </a:cxn>
+                                    <a:cxn ang="0">
+                                      <a:pos x="4102" y="0"/>
+                                    </a:cxn>
+                                    <a:cxn ang="0">
+                                      <a:pos x="0" y="1038"/>
+                                    </a:cxn>
+                                  </a:cxnLst>
+                                  <a:rect l="0" t="0" r="r" b="b"/>
+                                  <a:pathLst>
+                                    <a:path w="4102" h="3432">
+                                      <a:moveTo>
+                                        <a:pt x="0" y="1038"/>
+                                      </a:moveTo>
+                                      <a:lnTo>
+                                        <a:pt x="0" y="2411"/>
+                                      </a:lnTo>
+                                      <a:lnTo>
+                                        <a:pt x="4102" y="3432"/>
+                                      </a:lnTo>
+                                      <a:lnTo>
+                                        <a:pt x="4102" y="0"/>
+                                      </a:lnTo>
+                                      <a:lnTo>
+                                        <a:pt x="0" y="1038"/>
+                                      </a:lnTo>
+                                      <a:close/>
+                                    </a:path>
+                                  </a:pathLst>
+                                </a:custGeom>
+                                <a:solidFill>
+                                  <a:srgbClr val="D3DFEE">
+                                    <a:alpha val="70000"/>
+                                  </a:srgbClr>
+                                </a:solidFill>
+                                <a:scene3d>
+                                  <a:camera prst="orthographicFront"/>
+                                  <a:lightRig rig="balanced" dir="t"/>
+                                </a:scene3d>
+                                <a:sp3d prstMaterial="matte">
+                                  <a:bevelT w="57150" h="57150"/>
+                                </a:sp3d>
+                                <a:extLst>
+                                  <a:ext uri="{91240B29-F687-4F45-9708-019B960494DF}">
+                                    <a14:hiddenLine xmlns:a14="http://schemas.microsoft.com/office/drawing/2010/main" w="9525">
+                                      <a:solidFill>
+                                        <a:srgbClr val="000000"/>
+                                      </a:solidFill>
+                                      <a:round/>
+                                      <a:headEnd/>
+                                      <a:tailEnd/>
+                                    </a14:hiddenLine>
+                                  </a:ext>
+                                  <a:ext uri="{53640926-AAD7-44D8-BBD7-CCE9431645EC}">
+                                    <a14:shadowObscured xmlns:a14="http://schemas.microsoft.com/office/drawing/2010/main" val="1"/>
+                                  </a:ext>
+                                </a:extLst>
+                              </wps:spPr>
+                              <wps:bodyPr rot="0" vert="horz" wrap="square" lIns="91440" tIns="45720" rIns="91440" bIns="45720" anchor="t" anchorCtr="0" upright="1">
+                                <a:noAutofit/>
+                              </wps:bodyPr>
+                            </wps:wsp>
+                          </wpg:grpSp>
+                          <wps:wsp>
+                            <wps:cNvPr id="419" name="Rectangle 15"/>
+                            <wps:cNvSpPr>
+                              <a:spLocks noChangeArrowheads="1"/>
+                            </wps:cNvSpPr>
+                            <wps:spPr bwMode="auto">
+                              <a:xfrm>
+                                <a:off x="1800" y="1440"/>
+                                <a:ext cx="8638" cy="1042"/>
+                              </a:xfrm>
+                              <a:prstGeom prst="rect">
+                                <a:avLst/>
+                              </a:prstGeom>
+                              <a:noFill/>
+                              <a:extLst>
+                                <a:ext uri="{909E8E84-426E-40DD-AFC4-6F175D3DCCD1}">
+                                  <a14:hiddenFill xmlns:a14="http://schemas.microsoft.com/office/drawing/2010/main">
+                                    <a:solidFill>
+                                      <a:srgbClr val="FFFFFF"/>
+                                    </a:solidFill>
+                                  </a14:hiddenFill>
+                                </a:ext>
+                                <a:ext uri="{91240B29-F687-4F45-9708-019B960494DF}">
+                                  <a14:hiddenLine xmlns:a14="http://schemas.microsoft.com/office/drawing/2010/main" w="9525">
+                                    <a:solidFill>
+                                      <a:srgbClr val="000000"/>
+                                    </a:solidFill>
+                                    <a:miter lim="800000"/>
+                                    <a:headEnd/>
+                                    <a:tailEnd/>
+                                  </a14:hiddenLine>
+                                </a:ext>
+                                <a:ext uri="{53640926-AAD7-44D8-BBD7-CCE9431645EC}">
+                                  <a14:shadowObscured xmlns:a14="http://schemas.microsoft.com/office/drawing/2010/main" val="1"/>
+                                </a:ext>
+                              </a:extLst>
+                            </wps:spPr>
+                            <wps:txbx>
+                              <w:txbxContent>
+                                <w:p>
+                                  <w:pPr>
+                                    <w:spacing w:after="0"/>
+                                    <w:rPr>
+                                      <w:b/>
+                                      <w:bCs/>
+                                      <w:color w:val="000000" w:themeColor="text1"/>
+                                      <w:sz w:val="32"/>
+                                      <w:szCs w:val="32"/>
+                                    </w:rPr>
+                                  </w:pPr>
+                                  <w:sdt>
+                                    <w:sdtPr>
+                                      <w:rPr>
+                                        <w:b/>
+                                        <w:bCs/>
+                                        <w:color w:val="000000" w:themeColor="text1"/>
+                                        <w:sz w:val="32"/>
+                                        <w:szCs w:val="32"/>
+                                      </w:rPr>
+                                      <w:alias w:val="Bedrijf"/>
+                                      <w:id w:val="15866524"/>
+                                      <w:dataBinding w:prefixMappings="xmlns:ns0='http://schemas.openxmlformats.org/officeDocument/2006/extended-properties'" w:xpath="/ns0:Properties[1]/ns0:Company[1]" w:storeItemID="{6668398D-A668-4E3E-A5EB-62B293D839F1}"/>
+                                      <w:text/>
+                                    </w:sdtPr>
+                                    <w:sdtEndPr/>
+                                    <w:sdtContent>
+                                      <w:r>
+                                        <w:rPr>
+                                          <w:b/>
+                                          <w:bCs/>
+                                          <w:color w:val="000000" w:themeColor="text1"/>
+                                          <w:sz w:val="32"/>
+                                          <w:szCs w:val="32"/>
+                                        </w:rPr>
+                                        <w:t xml:space="preserve">Groep </w:t>
+                                      </w:r>
+                                      <w:proofErr w:type="spellStart"/>
+                                      <w:r>
+                                        <w:rPr>
+                                          <w:b/>
+                                          <w:bCs/>
+                                          <w:color w:val="000000" w:themeColor="text1"/>
+                                          <w:sz w:val="32"/>
+                                          <w:szCs w:val="32"/>
+                                        </w:rPr>
+                                        <w:t>сука</w:t>
+                                      </w:r>
+                                      <w:proofErr w:type="spellEnd"/>
+                                      <w:r>
+                                        <w:rPr>
+                                          <w:b/>
+                                          <w:bCs/>
+                                          <w:color w:val="000000" w:themeColor="text1"/>
+                                          <w:sz w:val="32"/>
+                                          <w:szCs w:val="32"/>
+                                        </w:rPr>
+                                        <w:t xml:space="preserve"> </w:t>
+                                      </w:r>
+                                      <w:proofErr w:type="spellStart"/>
+                                      <w:r>
+                                        <w:rPr>
+                                          <w:b/>
+                                          <w:bCs/>
+                                          <w:color w:val="000000" w:themeColor="text1"/>
+                                          <w:sz w:val="32"/>
+                                          <w:szCs w:val="32"/>
+                                        </w:rPr>
+                                        <w:t>Шпинат</w:t>
+                                      </w:r>
+                                      <w:proofErr w:type="spellEnd"/>
+                                    </w:sdtContent>
+                                  </w:sdt>
+                                </w:p>
+                                <w:p>
+                                  <w:pPr>
+                                    <w:spacing w:after="0"/>
+                                    <w:rPr>
+                                      <w:b/>
+                                      <w:bCs/>
+                                      <w:color w:val="000000" w:themeColor="text1"/>
+                                      <w:sz w:val="32"/>
+                                      <w:szCs w:val="32"/>
+                                    </w:rPr>
+                                  </w:pPr>
+                                </w:p>
+                              </w:txbxContent>
+                            </wps:txbx>
+                            <wps:bodyPr rot="0" vert="horz" wrap="square" lIns="91440" tIns="45720" rIns="91440" bIns="45720" anchor="t" anchorCtr="0" upright="1">
+                              <a:spAutoFit/>
+                            </wps:bodyPr>
+                          </wps:wsp>
+                          <wps:wsp>
+                            <wps:cNvPr id="420" name="Rectangle 16"/>
+                            <wps:cNvSpPr>
+                              <a:spLocks noChangeArrowheads="1"/>
+                            </wps:cNvSpPr>
+                            <wps:spPr bwMode="auto">
+                              <a:xfrm>
+                                <a:off x="6494" y="11160"/>
+                                <a:ext cx="4998" cy="1692"/>
+                              </a:xfrm>
+                              <a:prstGeom prst="rect">
+                                <a:avLst/>
+                              </a:prstGeom>
+                              <a:noFill/>
+                              <a:extLst>
+                                <a:ext uri="{909E8E84-426E-40DD-AFC4-6F175D3DCCD1}">
+                                  <a14:hiddenFill xmlns:a14="http://schemas.microsoft.com/office/drawing/2010/main">
+                                    <a:solidFill>
+                                      <a:srgbClr val="FFFFFF"/>
+                                    </a:solidFill>
+                                  </a14:hiddenFill>
+                                </a:ext>
+                                <a:ext uri="{91240B29-F687-4F45-9708-019B960494DF}">
+                                  <a14:hiddenLine xmlns:a14="http://schemas.microsoft.com/office/drawing/2010/main" w="9525">
+                                    <a:solidFill>
+                                      <a:srgbClr val="000000"/>
+                                    </a:solidFill>
+                                    <a:miter lim="800000"/>
+                                    <a:headEnd/>
+                                    <a:tailEnd/>
+                                  </a14:hiddenLine>
+                                </a:ext>
+                                <a:ext uri="{53640926-AAD7-44D8-BBD7-CCE9431645EC}">
+                                  <a14:shadowObscured xmlns:a14="http://schemas.microsoft.com/office/drawing/2010/main" val="1"/>
+                                </a:ext>
+                              </a:extLst>
+                            </wps:spPr>
+                            <wps:txbx>
+                              <w:txbxContent>
+                                <w:sdt>
+                                  <w:sdtPr>
+                                    <w:rPr>
+                                      <w:sz w:val="96"/>
+                                      <w:szCs w:val="96"/>
+                                    </w:rPr>
+                                    <w:alias w:val="Jaar"/>
+                                    <w:id w:val="18366977"/>
+                                    <w:dataBinding w:prefixMappings="xmlns:ns0='http://schemas.microsoft.com/office/2006/coverPageProps'" w:xpath="/ns0:CoverPageProperties[1]/ns0:PublishDate[1]" w:storeItemID="{55AF091B-3C7A-41E3-B477-F2FDAA23CFDA}"/>
+                                    <w:date>
+                                      <w:dateFormat w:val="yy"/>
+                                      <w:lid w:val="nl-NL"/>
+                                      <w:storeMappedDataAs w:val="dateTime"/>
+                                      <w:calendar w:val="gregorian"/>
+                                    </w:date>
+                                  </w:sdtPr>
+                                  <w:sdtEndPr/>
+                                  <w:sdtContent>
+                                    <w:p>
+                                      <w:pPr>
+                                        <w:jc w:val="right"/>
+                                        <w:rPr>
+                                          <w:sz w:val="96"/>
+                                          <w:szCs w:val="96"/>
+                                        </w:rPr>
+                                      </w:pPr>
+                                      <w:r>
+                                        <w:rPr>
+                                          <w:sz w:val="96"/>
+                                          <w:szCs w:val="96"/>
+                                        </w:rPr>
+                                        <w:t>2015-2016</w:t>
+                                      </w:r>
+                                    </w:p>
+                                  </w:sdtContent>
+                                </w:sdt>
+                              </w:txbxContent>
+                            </wps:txbx>
+                            <wps:bodyPr rot="0" vert="horz" wrap="square" lIns="91440" tIns="45720" rIns="91440" bIns="45720" anchor="t" anchorCtr="0" upright="1">
+                              <a:spAutoFit/>
+                            </wps:bodyPr>
+                          </wps:wsp>
+                          <wps:wsp>
+                            <wps:cNvPr id="421" name="Rectangle 17"/>
+                            <wps:cNvSpPr>
+                              <a:spLocks noChangeArrowheads="1"/>
+                            </wps:cNvSpPr>
+                            <wps:spPr bwMode="auto">
+                              <a:xfrm>
+                                <a:off x="1606" y="6483"/>
+                                <a:ext cx="8638" cy="4641"/>
+                              </a:xfrm>
+                              <a:prstGeom prst="rect">
+                                <a:avLst/>
+                              </a:prstGeom>
+                              <a:noFill/>
+                              <a:extLst>
+                                <a:ext uri="{909E8E84-426E-40DD-AFC4-6F175D3DCCD1}">
+                                  <a14:hiddenFill xmlns:a14="http://schemas.microsoft.com/office/drawing/2010/main">
+                                    <a:solidFill>
+                                      <a:srgbClr val="FFFFFF"/>
+                                    </a:solidFill>
+                                  </a14:hiddenFill>
+                                </a:ext>
+                                <a:ext uri="{91240B29-F687-4F45-9708-019B960494DF}">
+                                  <a14:hiddenLine xmlns:a14="http://schemas.microsoft.com/office/drawing/2010/main" w="9525">
+                                    <a:solidFill>
+                                      <a:srgbClr val="000000"/>
+                                    </a:solidFill>
+                                    <a:miter lim="800000"/>
+                                    <a:headEnd/>
+                                    <a:tailEnd/>
+                                  </a14:hiddenLine>
+                                </a:ext>
+                                <a:ext uri="{53640926-AAD7-44D8-BBD7-CCE9431645EC}">
+                                  <a14:shadowObscured xmlns:a14="http://schemas.microsoft.com/office/drawing/2010/main" val="1"/>
+                                </a:ext>
+                              </a:extLst>
+                            </wps:spPr>
+                            <wps:txbx>
+                              <w:txbxContent>
+                                <w:sdt>
+                                  <w:sdtPr>
+                                    <w:rPr>
+                                      <w:b/>
+                                      <w:bCs/>
+                                      <w:color w:val="1F497D" w:themeColor="text2"/>
+                                      <w:sz w:val="72"/>
+                                      <w:szCs w:val="72"/>
+                                      <w:lang w:val="en-US"/>
+                                    </w:rPr>
+                                    <w:alias w:val="Titel"/>
+                                    <w:id w:val="15866532"/>
+                                    <w:dataBinding w:prefixMappings="xmlns:ns0='http://schemas.openxmlformats.org/package/2006/metadata/core-properties' xmlns:ns1='http://purl.org/dc/elements/1.1/'" w:xpath="/ns0:coreProperties[1]/ns1:title[1]" w:storeItemID="{6C3C8BC8-F283-45AE-878A-BAB7291924A1}"/>
+                                    <w:text/>
+                                  </w:sdtPr>
+                                  <w:sdtEndPr/>
+                                  <w:sdtContent>
+                                    <w:p>
+                                      <w:pPr>
+                                        <w:spacing w:after="0"/>
+                                        <w:rPr>
+                                          <w:b/>
+                                          <w:bCs/>
+                                          <w:color w:val="1F497D" w:themeColor="text2"/>
+                                          <w:sz w:val="72"/>
+                                          <w:szCs w:val="72"/>
+                                          <w:lang w:val="en-US"/>
+                                        </w:rPr>
+                                      </w:pPr>
+                                      <w:r>
+                                        <w:rPr>
+                                          <w:b/>
+                                          <w:bCs/>
+                                          <w:color w:val="1F497D" w:themeColor="text2"/>
+                                          <w:sz w:val="72"/>
+                                          <w:szCs w:val="72"/>
+                                          <w:lang w:val="en-US"/>
+                                        </w:rPr>
+                                        <w:t>Just Another Asteroids Game</w:t>
+                                      </w:r>
+                                    </w:p>
+                                  </w:sdtContent>
+                                </w:sdt>
+                                <w:sdt>
+                                  <w:sdtPr>
+                                    <w:rPr>
+                                      <w:b/>
+                                      <w:bCs/>
+                                      <w:color w:val="4F81BD" w:themeColor="accent1"/>
+                                      <w:sz w:val="40"/>
+                                      <w:szCs w:val="40"/>
+                                    </w:rPr>
+                                    <w:alias w:val="Ondertitel"/>
+                                    <w:id w:val="15866538"/>
+                                    <w:showingPlcHdr/>
+                                    <w:dataBinding w:prefixMappings="xmlns:ns0='http://schemas.openxmlformats.org/package/2006/metadata/core-properties' xmlns:ns1='http://purl.org/dc/elements/1.1/'" w:xpath="/ns0:coreProperties[1]/ns1:subject[1]" w:storeItemID="{6C3C8BC8-F283-45AE-878A-BAB7291924A1}"/>
+                                    <w:text/>
+                                  </w:sdtPr>
+                                  <w:sdtEndPr/>
+                                  <w:sdtContent>
+                                    <w:p>
+                                      <w:pPr>
+                                        <w:rPr>
+                                          <w:b/>
+                                          <w:bCs/>
+                                          <w:color w:val="4F81BD" w:themeColor="accent1"/>
+                                          <w:sz w:val="40"/>
+                                          <w:szCs w:val="40"/>
+                                          <w:lang w:val="en-US"/>
+                                        </w:rPr>
+                                      </w:pPr>
+                                      <w:r>
+                                        <w:rPr>
+                                          <w:b/>
+                                          <w:bCs/>
+                                          <w:color w:val="4F81BD" w:themeColor="accent1"/>
+                                          <w:sz w:val="40"/>
+                                          <w:szCs w:val="40"/>
+                                          <w:lang w:val="en-US"/>
+                                        </w:rPr>
+                                        <w:t xml:space="preserve">     </w:t>
+                                      </w:r>
+                                    </w:p>
+                                  </w:sdtContent>
+                                </w:sdt>
+                                <w:sdt>
+                                  <w:sdtPr>
+                                    <w:rPr>
+                                      <w:b/>
+                                      <w:bCs/>
+                                      <w:color w:val="000000" w:themeColor="text1"/>
+                                      <w:sz w:val="32"/>
+                                      <w:szCs w:val="32"/>
+                                      <w:lang w:val="en-US"/>
+                                    </w:rPr>
+                                    <w:alias w:val="Auteur"/>
+                                    <w:id w:val="15866544"/>
+                                    <w:dataBinding w:prefixMappings="xmlns:ns0='http://schemas.openxmlformats.org/package/2006/metadata/core-properties' xmlns:ns1='http://purl.org/dc/elements/1.1/'" w:xpath="/ns0:coreProperties[1]/ns1:creator[1]" w:storeItemID="{6C3C8BC8-F283-45AE-878A-BAB7291924A1}"/>
+                                    <w:text/>
+                                  </w:sdtPr>
+                                  <w:sdtEndPr/>
+                                  <w:sdtContent>
+                                    <w:p>
+                                      <w:pPr>
+                                        <w:rPr>
+                                          <w:b/>
+                                          <w:bCs/>
+                                          <w:color w:val="000000" w:themeColor="text1"/>
+                                          <w:sz w:val="32"/>
+                                          <w:szCs w:val="32"/>
+                                          <w:lang w:val="en-US"/>
+                                        </w:rPr>
+                                      </w:pPr>
+                                      <w:r>
+                                        <w:rPr>
+                                          <w:b/>
+                                          <w:bCs/>
+                                          <w:color w:val="000000" w:themeColor="text1"/>
+                                          <w:sz w:val="32"/>
+                                          <w:szCs w:val="32"/>
+                                          <w:lang w:val="en-US"/>
+                                        </w:rPr>
+                                        <w:t xml:space="preserve">De </w:t>
+                                      </w:r>
+                                      <w:proofErr w:type="spellStart"/>
+                                      <w:r>
+                                        <w:rPr>
+                                          <w:b/>
+                                          <w:bCs/>
+                                          <w:color w:val="000000" w:themeColor="text1"/>
+                                          <w:sz w:val="32"/>
+                                          <w:szCs w:val="32"/>
+                                          <w:lang w:val="en-US"/>
+                                        </w:rPr>
+                                        <w:t>handleiding</w:t>
+                                      </w:r>
+                                      <w:proofErr w:type="spellEnd"/>
+                                    </w:p>
+                                  </w:sdtContent>
+                                </w:sdt>
+                                <w:p>
+                                  <w:pPr>
+                                    <w:rPr>
+                                      <w:b/>
+                                      <w:bCs/>
+                                      <w:color w:val="000000" w:themeColor="text1"/>
+                                      <w:sz w:val="32"/>
+                                      <w:szCs w:val="32"/>
+                                      <w:lang w:val="en-US"/>
+                                    </w:rPr>
+                                  </w:pPr>
+                                </w:p>
+                              </w:txbxContent>
+                            </wps:txbx>
+                            <wps:bodyPr rot="0" vert="horz" wrap="square" lIns="91440" tIns="45720" rIns="91440" bIns="45720" anchor="b" anchorCtr="0" upright="1">
+                              <a:noAutofit/>
+                            </wps:bodyPr>
+                          </wps:wsp>
+                        </wpg:wgp>
+                      </a:graphicData>
+                    </a:graphic>
+                    <wp14:sizeRelH relativeFrom="page">
+                      <wp14:pctWidth>100000</wp14:pctWidth>
+                    </wp14:sizeRelH>
+                    <wp14:sizeRelV relativeFrom="margin">
+                      <wp14:pctHeight>100000</wp14:pctHeight>
+                    </wp14:sizeRelV>
+                  </wp:anchor>
+                </w:drawing>
+              </mc:Choice>
+              <mc:Fallback>
+                <w:pict>
+                  <v:group id="Groep 3" o:spid="_x0000_s1026" style="position:absolute;margin-left:0;margin-top:0;width:595.3pt;height:700.15pt;z-index:251659264;mso-width-percent:1000;mso-height-percent:1000;mso-position-horizontal:center;mso-position-horizontal-relative:page;mso-position-vertical:center;mso-position-vertical-relative:margin;mso-width-percent:1000;mso-height-percent:1000;mso-height-relative:margin" coordorigin=",1440" coordsize="12240,12959" o:gfxdata="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" o:allowincell="f">
+                    <v:group id="Group 4" o:spid="_x0000_s1027" style="position:absolute;top:9661;width:12240;height:4738" coordorigin="-6,3399" coordsize="12197,4253" o:gfxdata="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">
+                      <v:group id="Group 5" o:spid="_x0000_s1028" style="position:absolute;left:-6;top:3717;width:12189;height:3550" coordorigin="18,7468" coordsize="12189,3550" o:gfxdata="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">
+                        <v:shape id="Freeform 6" o:spid="_x0000_s1029" style="position:absolute;left:18;top:7837;width:7132;height:2863;visibility:visible;mso-wrap-style:square;v-text-anchor:top" coordsize="7132,2863" o:gfxdata="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" path="m,l17,2863,7132,2578r,-2378l,xe" fillcolor="#a7bfde" stroked="f">
+                          <v:fill opacity="32896f"/>
+                          <v:path arrowok="t" o:connecttype="custom" o:connectlocs="0,0;17,2863;7132,2578;7132,200;0,0" o:connectangles="0,0,0,0,0"/>
+                        </v:shape>
+                        <v:shape id="Freeform 7" o:spid="_x0000_s1030" style="position:absolute;left:7150;top:7468;width:3466;height:3550;visibility:visible;mso-wrap-style:square;v-text-anchor:top" coordsize="3466,3550" o:gfxdata="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" path="m,569l,2930r3466,620l3466,,,569xe" fillcolor="#d3dfee" stroked="f">
+                          <v:fill opacity="32896f"/>
+                          <v:path arrowok="t" o:connecttype="custom" o:connectlocs="0,569;0,2930;3466,3550;3466,0;0,569" o:connectangles="0,0,0,0,0"/>
+                        </v:shape>
+                        <v:shape id="Freeform 8" o:spid="_x0000_s1031" style="position:absolute;left:10616;top:7468;width:1591;height:3550;visibility:visible;mso-wrap-style:square;v-text-anchor:top" coordsize="1591,3550" o:gfxdata="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" path="m,l,3550,1591,2746r,-2009l,xe" fillcolor="#a7bfde" stroked="f">
+                          <v:fill opacity="32896f"/>
+                          <v:path arrowok="t" o:connecttype="custom" o:connectlocs="0,0;0,3550;1591,2746;1591,737;0,0" o:connectangles="0,0,0,0,0"/>
+                        </v:shape>
+                      </v:group>
+                      <v:shape id="Freeform 9" o:spid="_x0000_s1032" style="position:absolute;left:8071;top:4069;width:4120;height:2913;visibility:visible;mso-wrap-style:square;v-text-anchor:top" coordsize="4120,2913" o:gfxdata="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" path="m1,251l,2662r4120,251l4120,,1,251xe" fillcolor="#d8d8d8" stroked="f">
+                        <v:path arrowok="t" o:connecttype="custom" o:connectlocs="1,251;0,2662;4120,2913;4120,0;1,251" o:connectangles="0,0,0,0,0"/>
+                      </v:shape>
+                      <v:shape id="Freeform 10" o:spid="_x0000_s1033" style="position:absolute;left:4104;top:3399;width:3985;height:4236;visibility:visible;mso-wrap-style:square;v-text-anchor:top" coordsize="3985,4236" o:gfxdata="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" path="m,l,4236,3985,3349r,-2428l,xe" fillcolor="#bfbfbf" stroked="f">
+                        <v:path arrowok="t" o:connecttype="custom" o:connectlocs="0,0;0,4236;3985,3349;3985,921;0,0" o:connectangles="0,0,0,0,0"/>
+                      </v:shape>
+                      <v:shape id="Freeform 11" o:spid="_x0000_s1034" style="position:absolute;left:18;top:3399;width:4086;height:4253;visibility:visible;mso-wrap-style:square;v-text-anchor:top" coordsize="4086,4253" o:gfxdata="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" path="m4086,r-2,4253l,3198,,1072,4086,xe" fillcolor="#d8d8d8" stroked="f">
+                        <v:path arrowok="t" o:connecttype="custom" o:connectlocs="4086,0;4084,4253;0,3198;0,1072;4086,0" o:connectangles="0,0,0,0,0"/>
+                      </v:shape>
+                      <v:shape id="Freeform 12" o:spid="_x0000_s1035" style="position:absolute;left:17;top:3617;width:2076;height:3851;visibility:visible;mso-wrap-style:square;v-text-anchor:top" coordsize="2076,3851" o:gfxdata="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" path="m,921l2060,r16,3851l,2981,,921xe" fillcolor="#d3dfee" stroked="f">
+                        <v:fill opacity="46003f"/>
+                        <v:path arrowok="t" o:connecttype="custom" o:connectlocs="0,921;2060,0;2076,3851;0,2981;0,921" o:connectangles="0,0,0,0,0"/>
+                      </v:shape>
+                      <v:shape id="Freeform 13" o:spid="_x0000_s1036" style="position:absolute;left:2077;top:3617;width:6011;height:3835;visibility:visible;mso-wrap-style:square;v-text-anchor:top" coordsize="6011,3835" o:gfxdata="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" path="m,l17,3835,6011,2629r,-1390l,xe" fillcolor="#a7bfde" stroked="f">
+                        <v:fill opacity="46003f"/>
+                        <v:path arrowok="t" o:connecttype="custom" o:connectlocs="0,0;17,3835;6011,2629;6011,1239;0,0" o:connectangles="0,0,0,0,0"/>
+                      </v:shape>
+                      <v:shape id="Freeform 14" o:spid="_x0000_s1037" style="position:absolute;left:8088;top:3835;width:4102;height:3432;visibility:visible;mso-wrap-style:square;v-text-anchor:top" coordsize="4102,3432" o:gfxdata="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" path="m,1038l,2411,4102,3432,4102,,,1038xe" fillcolor="#d3dfee" stroked="f">
+                        <v:fill opacity="46003f"/>
+                        <v:path arrowok="t" o:connecttype="custom" o:connectlocs="0,1038;0,2411;4102,3432;4102,0;0,1038" o:connectangles="0,0,0,0,0"/>
+                      </v:shape>
+                    </v:group>
+                    <v:rect id="Rectangle 15" o:spid="_x0000_s1038" style="position:absolute;left:1800;top:1440;width:8638;height:1042;visibility:visible;mso-wrap-style:square;v-text-anchor:top" o:gfxdata="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" filled="f" stroked="f">
+                      <v:textbox style="mso-fit-shape-to-text:t">
+                        <w:txbxContent>
+                          <w:p>
+                            <w:pPr>
+                              <w:spacing w:after="0"/>
                               <w:rPr>
                                 <w:b/>
                                 <w:bCs/>
@@ -95,10 +1311,73 @@
                                 <w:sz w:val="32"/>
                                 <w:szCs w:val="32"/>
                               </w:rPr>
-                              <w:t xml:space="preserve">Groep </w:t>
-                            </w:r>
-                            <w:proofErr w:type="spellStart"/>
-                            <w:r>
+                            </w:pPr>
+                            <w:sdt>
+                              <w:sdtPr>
+                                <w:rPr>
+                                  <w:b/>
+                                  <w:bCs/>
+                                  <w:color w:val="000000" w:themeColor="text1"/>
+                                  <w:sz w:val="32"/>
+                                  <w:szCs w:val="32"/>
+                                </w:rPr>
+                                <w:alias w:val="Bedrijf"/>
+                                <w:id w:val="15866524"/>
+                                <w:dataBinding w:prefixMappings="xmlns:ns0='http://schemas.openxmlformats.org/officeDocument/2006/extended-properties'" w:xpath="/ns0:Properties[1]/ns0:Company[1]" w:storeItemID="{6668398D-A668-4E3E-A5EB-62B293D839F1}"/>
+                                <w:text/>
+                              </w:sdtPr>
+                              <w:sdtEndPr/>
+                              <w:sdtContent>
+                                <w:r>
+                                  <w:rPr>
+                                    <w:b/>
+                                    <w:bCs/>
+                                    <w:color w:val="000000" w:themeColor="text1"/>
+                                    <w:sz w:val="32"/>
+                                    <w:szCs w:val="32"/>
+                                  </w:rPr>
+                                  <w:t xml:space="preserve">Groep </w:t>
+                                </w:r>
+                                <w:proofErr w:type="spellStart"/>
+                                <w:r>
+                                  <w:rPr>
+                                    <w:b/>
+                                    <w:bCs/>
+                                    <w:color w:val="000000" w:themeColor="text1"/>
+                                    <w:sz w:val="32"/>
+                                    <w:szCs w:val="32"/>
+                                  </w:rPr>
+                                  <w:t>сука</w:t>
+                                </w:r>
+                                <w:proofErr w:type="spellEnd"/>
+                                <w:r>
+                                  <w:rPr>
+                                    <w:b/>
+                                    <w:bCs/>
+                                    <w:color w:val="000000" w:themeColor="text1"/>
+                                    <w:sz w:val="32"/>
+                                    <w:szCs w:val="32"/>
+                                  </w:rPr>
+                                  <w:t xml:space="preserve"> </w:t>
+                                </w:r>
+                                <w:proofErr w:type="spellStart"/>
+                                <w:r>
+                                  <w:rPr>
+                                    <w:b/>
+                                    <w:bCs/>
+                                    <w:color w:val="000000" w:themeColor="text1"/>
+                                    <w:sz w:val="32"/>
+                                    <w:szCs w:val="32"/>
+                                  </w:rPr>
+                                  <w:t>Шпинат</w:t>
+                                </w:r>
+                                <w:proofErr w:type="spellEnd"/>
+                              </w:sdtContent>
+                            </w:sdt>
+                          </w:p>
+                          <w:p>
+                            <w:pPr>
+                              <w:spacing w:after="0"/>
                               <w:rPr>
                                 <w:b/>
                                 <w:bCs/>
@@ -106,114 +1385,58 @@
                                 <w:sz w:val="32"/>
                                 <w:szCs w:val="32"/>
                               </w:rPr>
-                              <w:t>сука</w:t>
-                            </w:r>
-                            <w:proofErr w:type="spellEnd"/>
-                            <w:r>
-                              <w:rPr>
-                                <w:b/>
-                                <w:bCs/>
-                                <w:color w:val="000000" w:themeColor="text1"/>
-                                <w:sz w:val="32"/>
-                                <w:szCs w:val="32"/>
-                              </w:rPr>
-                              <w:t xml:space="preserve"> </w:t>
-                            </w:r>
-                            <w:proofErr w:type="spellStart"/>
-                            <w:r>
-                              <w:rPr>
-                                <w:b/>
-                                <w:bCs/>
-                                <w:color w:val="000000" w:themeColor="text1"/>
-                                <w:sz w:val="32"/>
-                                <w:szCs w:val="32"/>
-                              </w:rPr>
-                              <w:t>Шпинат</w:t>
-                            </w:r>
-                            <w:proofErr w:type="spellEnd"/>
-                          </w:sdtContent>
-                        </w:sdt>
-                      </w:p>
-                      <w:p>
-                        <w:pPr>
-                          <w:spacing w:after="0"/>
-                          <w:rPr>
-                            <w:b/>
-                            <w:bCs/>
-                            <w:color w:val="000000" w:themeColor="text1"/>
-                            <w:sz w:val="32"/>
-                            <w:szCs w:val="32"/>
-                          </w:rPr>
-                        </w:pPr>
-                      </w:p>
-                    </w:txbxContent>
-                  </v:textbox>
-                </v:rect>
-                <v:rect id="Rectangle 16" o:spid="_x0000_s1039" style="position:absolute;left:6494;top:11160;width:4998;height:1566;visibility:visible" o:gfxdata="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" filled="f" stroked="f">
-                  <v:textbox style="mso-fit-shape-to-text:t">
-                    <w:txbxContent>
-                      <w:sdt>
-                        <w:sdtPr>
-                          <w:rPr>
-                            <w:sz w:val="96"/>
-                            <w:szCs w:val="96"/>
-                          </w:rPr>
-                          <w:alias w:val="Jaar"/>
-                          <w:id w:val="18366977"/>
-                          <w:dataBinding w:prefixMappings="xmlns:ns0='http://schemas.microsoft.com/office/2006/coverPageProps'" w:xpath="/ns0:CoverPageProperties[1]/ns0:PublishDate[1]" w:storeItemID="{55AF091B-3C7A-41E3-B477-F2FDAA23CFDA}"/>
-                          <w:date>
-                            <w:dateFormat w:val="yy"/>
-                            <w:lid w:val="nl-NL"/>
-                            <w:storeMappedDataAs w:val="dateTime"/>
-                            <w:calendar w:val="gregorian"/>
-                          </w:date>
-                        </w:sdtPr>
-                        <w:sdtEndPr/>
-                        <w:sdtContent>
-                          <w:p>
-                            <w:pPr>
-                              <w:jc w:val="right"/>
+                            </w:pPr>
+                          </w:p>
+                        </w:txbxContent>
+                      </v:textbox>
+                    </v:rect>
+                    <v:rect id="Rectangle 16" o:spid="_x0000_s1039" style="position:absolute;left:6494;top:11160;width:4998;height:1692;visibility:visible;mso-wrap-style:square;v-text-anchor:top" o:gfxdata="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" filled="f" stroked="f">
+                      <v:textbox style="mso-fit-shape-to-text:t">
+                        <w:txbxContent>
+                          <w:sdt>
+                            <w:sdtPr>
                               <w:rPr>
                                 <w:sz w:val="96"/>
                                 <w:szCs w:val="96"/>
                               </w:rPr>
-                            </w:pPr>
-                            <w:r>
-                              <w:rPr>
-                                <w:sz w:val="96"/>
-                                <w:szCs w:val="96"/>
-                              </w:rPr>
-                              <w:t>2015-2016</w:t>
-                            </w:r>
-                          </w:p>
-                        </w:sdtContent>
-                      </w:sdt>
-                    </w:txbxContent>
-                  </v:textbox>
-                </v:rect>
-                <v:rect id="Rectangle 17" o:spid="_x0000_s1040" style="position:absolute;left:1606;top:6483;width:8638;height:4641;visibility:visible;v-text-anchor:bottom" o:gfxdata="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" filled="f" stroked="f">
-                  <v:textbox>
-                    <w:txbxContent>
-                      <w:sdt>
-                        <w:sdtPr>
-                          <w:rPr>
-                            <w:b/>
-                            <w:bCs/>
-                            <w:color w:val="1F497D" w:themeColor="text2"/>
-                            <w:sz w:val="72"/>
-                            <w:szCs w:val="72"/>
-                            <w:lang w:val="en-US"/>
-                          </w:rPr>
-                          <w:alias w:val="Titel"/>
-                          <w:id w:val="15866532"/>
-                          <w:dataBinding w:prefixMappings="xmlns:ns0='http://schemas.openxmlformats.org/package/2006/metadata/core-properties' xmlns:ns1='http://purl.org/dc/elements/1.1/'" w:xpath="/ns0:coreProperties[1]/ns1:title[1]" w:storeItemID="{6C3C8BC8-F283-45AE-878A-BAB7291924A1}"/>
-                          <w:text/>
-                        </w:sdtPr>
-                        <w:sdtEndPr/>
-                        <w:sdtContent>
-                          <w:p>
-                            <w:pPr>
-                              <w:spacing w:after="0"/>
+                              <w:alias w:val="Jaar"/>
+                              <w:id w:val="18366977"/>
+                              <w:dataBinding w:prefixMappings="xmlns:ns0='http://schemas.microsoft.com/office/2006/coverPageProps'" w:xpath="/ns0:CoverPageProperties[1]/ns0:PublishDate[1]" w:storeItemID="{55AF091B-3C7A-41E3-B477-F2FDAA23CFDA}"/>
+                              <w:date>
+                                <w:dateFormat w:val="yy"/>
+                                <w:lid w:val="nl-NL"/>
+                                <w:storeMappedDataAs w:val="dateTime"/>
+                                <w:calendar w:val="gregorian"/>
+                              </w:date>
+                            </w:sdtPr>
+                            <w:sdtEndPr/>
+                            <w:sdtContent>
+                              <w:p>
+                                <w:pPr>
+                                  <w:jc w:val="right"/>
+                                  <w:rPr>
+                                    <w:sz w:val="96"/>
+                                    <w:szCs w:val="96"/>
+                                  </w:rPr>
+                                </w:pPr>
+                                <w:r>
+                                  <w:rPr>
+                                    <w:sz w:val="96"/>
+                                    <w:szCs w:val="96"/>
+                                  </w:rPr>
+                                  <w:t>2015-2016</w:t>
+                                </w:r>
+                              </w:p>
+                            </w:sdtContent>
+                          </w:sdt>
+                        </w:txbxContent>
+                      </v:textbox>
+                    </v:rect>
+                    <v:rect id="Rectangle 17" o:spid="_x0000_s1040" style="position:absolute;left:1606;top:6483;width:8638;height:4641;visibility:visible;mso-wrap-style:square;v-text-anchor:bottom" o:gfxdata="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" filled="f" stroked="f">
+                      <v:textbox>
+                        <w:txbxContent>
+                          <w:sdt>
+                            <w:sdtPr>
                               <w:rPr>
                                 <w:b/>
                                 <w:bCs/>
@@ -222,80 +1445,136 @@
                                 <w:szCs w:val="72"/>
                                 <w:lang w:val="en-US"/>
                               </w:rPr>
-                            </w:pPr>
-                            <w:r>
-                              <w:rPr>
-                                <w:b/>
-                                <w:bCs/>
-                                <w:color w:val="1F497D" w:themeColor="text2"/>
-                                <w:sz w:val="72"/>
-                                <w:szCs w:val="72"/>
-                                <w:lang w:val="en-US"/>
-                              </w:rPr>
-                              <w:t>Just Another Asteroids Game</w:t>
-                            </w:r>
-                          </w:p>
-                        </w:sdtContent>
-                      </w:sdt>
-                      <w:sdt>
-                        <w:sdtPr>
-                          <w:rPr>
-                            <w:b/>
-                            <w:bCs/>
-                            <w:color w:val="4F81BD" w:themeColor="accent1"/>
-                            <w:sz w:val="40"/>
-                            <w:szCs w:val="40"/>
-                          </w:rPr>
-                          <w:alias w:val="Ondertitel"/>
-                          <w:id w:val="15866538"/>
-                          <w:showingPlcHdr/>
-                          <w:dataBinding w:prefixMappings="xmlns:ns0='http://schemas.openxmlformats.org/package/2006/metadata/core-properties' xmlns:ns1='http://purl.org/dc/elements/1.1/'" w:xpath="/ns0:coreProperties[1]/ns1:subject[1]" w:storeItemID="{6C3C8BC8-F283-45AE-878A-BAB7291924A1}"/>
-                          <w:text/>
-                        </w:sdtPr>
-                        <w:sdtEndPr/>
-                        <w:sdtContent>
-                          <w:p>
-                            <w:pPr>
+                              <w:alias w:val="Titel"/>
+                              <w:id w:val="15866532"/>
+                              <w:dataBinding w:prefixMappings="xmlns:ns0='http://schemas.openxmlformats.org/package/2006/metadata/core-properties' xmlns:ns1='http://purl.org/dc/elements/1.1/'" w:xpath="/ns0:coreProperties[1]/ns1:title[1]" w:storeItemID="{6C3C8BC8-F283-45AE-878A-BAB7291924A1}"/>
+                              <w:text/>
+                            </w:sdtPr>
+                            <w:sdtEndPr/>
+                            <w:sdtContent>
+                              <w:p>
+                                <w:pPr>
+                                  <w:spacing w:after="0"/>
+                                  <w:rPr>
+                                    <w:b/>
+                                    <w:bCs/>
+                                    <w:color w:val="1F497D" w:themeColor="text2"/>
+                                    <w:sz w:val="72"/>
+                                    <w:szCs w:val="72"/>
+                                    <w:lang w:val="en-US"/>
+                                  </w:rPr>
+                                </w:pPr>
+                                <w:r>
+                                  <w:rPr>
+                                    <w:b/>
+                                    <w:bCs/>
+                                    <w:color w:val="1F497D" w:themeColor="text2"/>
+                                    <w:sz w:val="72"/>
+                                    <w:szCs w:val="72"/>
+                                    <w:lang w:val="en-US"/>
+                                  </w:rPr>
+                                  <w:t>Just Another Asteroids Game</w:t>
+                                </w:r>
+                              </w:p>
+                            </w:sdtContent>
+                          </w:sdt>
+                          <w:sdt>
+                            <w:sdtPr>
                               <w:rPr>
                                 <w:b/>
                                 <w:bCs/>
                                 <w:color w:val="4F81BD" w:themeColor="accent1"/>
                                 <w:sz w:val="40"/>
                                 <w:szCs w:val="40"/>
-                                <w:lang w:val="en-US"/>
                               </w:rPr>
-                            </w:pPr>
-                            <w:r>
+                              <w:alias w:val="Ondertitel"/>
+                              <w:id w:val="15866538"/>
+                              <w:showingPlcHdr/>
+                              <w:dataBinding w:prefixMappings="xmlns:ns0='http://schemas.openxmlformats.org/package/2006/metadata/core-properties' xmlns:ns1='http://purl.org/dc/elements/1.1/'" w:xpath="/ns0:coreProperties[1]/ns1:subject[1]" w:storeItemID="{6C3C8BC8-F283-45AE-878A-BAB7291924A1}"/>
+                              <w:text/>
+                            </w:sdtPr>
+                            <w:sdtEndPr/>
+                            <w:sdtContent>
+                              <w:p>
+                                <w:pPr>
+                                  <w:rPr>
+                                    <w:b/>
+                                    <w:bCs/>
+                                    <w:color w:val="4F81BD" w:themeColor="accent1"/>
+                                    <w:sz w:val="40"/>
+                                    <w:szCs w:val="40"/>
+                                    <w:lang w:val="en-US"/>
+                                  </w:rPr>
+                                </w:pPr>
+                                <w:r>
+                                  <w:rPr>
+                                    <w:b/>
+                                    <w:bCs/>
+                                    <w:color w:val="4F81BD" w:themeColor="accent1"/>
+                                    <w:sz w:val="40"/>
+                                    <w:szCs w:val="40"/>
+                                    <w:lang w:val="en-US"/>
+                                  </w:rPr>
+                                  <w:t xml:space="preserve">     </w:t>
+                                </w:r>
+                              </w:p>
+                            </w:sdtContent>
+                          </w:sdt>
+                          <w:sdt>
+                            <w:sdtPr>
                               <w:rPr>
                                 <w:b/>
                                 <w:bCs/>
-                                <w:color w:val="4F81BD" w:themeColor="accent1"/>
-                                <w:sz w:val="40"/>
-                                <w:szCs w:val="40"/>
+                                <w:color w:val="000000" w:themeColor="text1"/>
+                                <w:sz w:val="32"/>
+                                <w:szCs w:val="32"/>
                                 <w:lang w:val="en-US"/>
                               </w:rPr>
-                              <w:t xml:space="preserve">     </w:t>
-                            </w:r>
-                          </w:p>
-                        </w:sdtContent>
-                      </w:sdt>
-                      <w:sdt>
-                        <w:sdtPr>
-                          <w:rPr>
-                            <w:b/>
-                            <w:bCs/>
-                            <w:color w:val="000000" w:themeColor="text1"/>
-                            <w:sz w:val="32"/>
-                            <w:szCs w:val="32"/>
-                            <w:lang w:val="en-US"/>
-                          </w:rPr>
-                          <w:alias w:val="Auteur"/>
-                          <w:id w:val="15866544"/>
-                          <w:dataBinding w:prefixMappings="xmlns:ns0='http://schemas.openxmlformats.org/package/2006/metadata/core-properties' xmlns:ns1='http://purl.org/dc/elements/1.1/'" w:xpath="/ns0:coreProperties[1]/ns1:creator[1]" w:storeItemID="{6C3C8BC8-F283-45AE-878A-BAB7291924A1}"/>
-                          <w:text/>
-                        </w:sdtPr>
-                        <w:sdtEndPr/>
-                        <w:sdtContent>
+                              <w:alias w:val="Auteur"/>
+                              <w:id w:val="15866544"/>
+                              <w:dataBinding w:prefixMappings="xmlns:ns0='http://schemas.openxmlformats.org/package/2006/metadata/core-properties' xmlns:ns1='http://purl.org/dc/elements/1.1/'" w:xpath="/ns0:coreProperties[1]/ns1:creator[1]" w:storeItemID="{6C3C8BC8-F283-45AE-878A-BAB7291924A1}"/>
+                              <w:text/>
+                            </w:sdtPr>
+                            <w:sdtEndPr/>
+                            <w:sdtContent>
+                              <w:p>
+                                <w:pPr>
+                                  <w:rPr>
+                                    <w:b/>
+                                    <w:bCs/>
+                                    <w:color w:val="000000" w:themeColor="text1"/>
+                                    <w:sz w:val="32"/>
+                                    <w:szCs w:val="32"/>
+                                    <w:lang w:val="en-US"/>
+                                  </w:rPr>
+                                </w:pPr>
+                                <w:r>
+                                  <w:rPr>
+                                    <w:b/>
+                                    <w:bCs/>
+                                    <w:color w:val="000000" w:themeColor="text1"/>
+                                    <w:sz w:val="32"/>
+                                    <w:szCs w:val="32"/>
+                                    <w:lang w:val="en-US"/>
+                                  </w:rPr>
+                                  <w:t xml:space="preserve">De </w:t>
+                                </w:r>
+                                <w:proofErr w:type="spellStart"/>
+                                <w:r>
+                                  <w:rPr>
+                                    <w:b/>
+                                    <w:bCs/>
+                                    <w:color w:val="000000" w:themeColor="text1"/>
+                                    <w:sz w:val="32"/>
+                                    <w:szCs w:val="32"/>
+                                    <w:lang w:val="en-US"/>
+                                  </w:rPr>
+                                  <w:t>handleiding</w:t>
+                                </w:r>
+                                <w:proofErr w:type="spellEnd"/>
+                              </w:p>
+                            </w:sdtContent>
+                          </w:sdt>
                           <w:p>
                             <w:pPr>
                               <w:rPr>
@@ -307,51 +1586,15 @@
                                 <w:lang w:val="en-US"/>
                               </w:rPr>
                             </w:pPr>
-                            <w:r>
-                              <w:rPr>
-                                <w:b/>
-                                <w:bCs/>
-                                <w:color w:val="000000" w:themeColor="text1"/>
-                                <w:sz w:val="32"/>
-                                <w:szCs w:val="32"/>
-                                <w:lang w:val="en-US"/>
-                              </w:rPr>
-                              <w:t xml:space="preserve">De </w:t>
-                            </w:r>
-                            <w:proofErr w:type="spellStart"/>
-                            <w:r>
-                              <w:rPr>
-                                <w:b/>
-                                <w:bCs/>
-                                <w:color w:val="000000" w:themeColor="text1"/>
-                                <w:sz w:val="32"/>
-                                <w:szCs w:val="32"/>
-                                <w:lang w:val="en-US"/>
-                              </w:rPr>
-                              <w:t>handleiding</w:t>
-                            </w:r>
-                            <w:proofErr w:type="spellEnd"/>
                           </w:p>
-                        </w:sdtContent>
-                      </w:sdt>
-                      <w:p>
-                        <w:pPr>
-                          <w:rPr>
-                            <w:b/>
-                            <w:bCs/>
-                            <w:color w:val="000000" w:themeColor="text1"/>
-                            <w:sz w:val="32"/>
-                            <w:szCs w:val="32"/>
-                            <w:lang w:val="en-US"/>
-                          </w:rPr>
-                        </w:pPr>
-                      </w:p>
-                    </w:txbxContent>
-                  </v:textbox>
-                </v:rect>
-                <w10:wrap anchorx="page" anchory="margin"/>
-              </v:group>
-            </w:pict>
+                        </w:txbxContent>
+                      </v:textbox>
+                    </v:rect>
+                    <w10:wrap anchorx="page" anchory="margin"/>
+                  </v:group>
+                </w:pict>
+              </mc:Fallback>
+            </mc:AlternateContent>
           </w:r>
           <w:r>
             <w:br w:type="page"/>
@@ -360,56 +1603,39 @@
       </w:sdtContent>
     </w:sdt>
     <w:p>
-      <w:proofErr w:type="spellStart"/>
-      <w:r>
-        <w:lastRenderedPageBreak/>
-        <w:t>Placeholder</w:t>
-      </w:r>
-      <w:proofErr w:type="spellEnd"/>
-      <w:r>
-        <w:t>:</w:t>
-      </w:r>
+      <w:bookmarkStart w:id="0" w:name="_GoBack"/>
       <w:r>
         <w:rPr>
           <w:noProof/>
           <w:lang w:eastAsia="nl-NL"/>
         </w:rPr>
-        <w:drawing>
-          <wp:inline distT="0" distB="0" distL="0" distR="0">
-            <wp:extent cx="5760720" cy="3203734"/>
-            <wp:effectExtent l="0" t="0" r="0" b="0"/>
-            <wp:docPr id="1" name="Afbeelding 1"/>
-            <wp:cNvGraphicFramePr>
-              <a:graphicFrameLocks xmlns:a="http://schemas.openxmlformats.org/drawingml/2006/main" noChangeAspect="1"/>
-            </wp:cNvGraphicFramePr>
-            <a:graphic xmlns:a="http://schemas.openxmlformats.org/drawingml/2006/main">
-              <a:graphicData uri="http://schemas.openxmlformats.org/drawingml/2006/picture">
-                <pic:pic xmlns:pic="http://schemas.openxmlformats.org/drawingml/2006/picture">
-                  <pic:nvPicPr>
-                    <pic:cNvPr id="0" name=""/>
-                    <pic:cNvPicPr/>
-                  </pic:nvPicPr>
-                  <pic:blipFill>
-                    <a:blip r:embed="rId6" cstate="print"/>
-                    <a:stretch>
-                      <a:fillRect/>
-                    </a:stretch>
-                  </pic:blipFill>
-                  <pic:spPr>
-                    <a:xfrm>
-                      <a:off x="0" y="0"/>
-                      <a:ext cx="5760720" cy="3203734"/>
-                    </a:xfrm>
-                    <a:prstGeom prst="rect">
-                      <a:avLst/>
-                    </a:prstGeom>
-                  </pic:spPr>
-                </pic:pic>
-              </a:graphicData>
-            </a:graphic>
-          </wp:inline>
-        </w:drawing>
-      </w:r>
+        <w:lastRenderedPageBreak/>
+        <w:pict>
+          <v:shapetype id="_x0000_t75" coordsize="21600,21600" o:spt="75" o:preferrelative="t" path="m@4@5l@4@11@9@11@9@5xe" filled="f" stroked="f">
+            <v:stroke joinstyle="miter"/>
+            <v:formulas>
+              <v:f eqn="if lineDrawn pixelLineWidth 0"/>
+              <v:f eqn="sum @0 1 0"/>
+              <v:f eqn="sum 0 0 @1"/>
+              <v:f eqn="prod @2 1 2"/>
+              <v:f eqn="prod @3 21600 pixelWidth"/>
+              <v:f eqn="prod @3 21600 pixelHeight"/>
+              <v:f eqn="sum @0 0 1"/>
+              <v:f eqn="prod @6 1 2"/>
+              <v:f eqn="prod @7 21600 pixelWidth"/>
+              <v:f eqn="sum @8 21600 0"/>
+              <v:f eqn="prod @7 21600 pixelHeight"/>
+              <v:f eqn="sum @10 21600 0"/>
+            </v:formulas>
+            <v:path o:extrusionok="f" gradientshapeok="t" o:connecttype="rect"/>
+            <o:lock v:ext="edit" aspectratio="t"/>
+          </v:shapetype>
+          <v:shape id="_x0000_i1025" type="#_x0000_t75" style="width:453pt;height:255.75pt">
+            <v:imagedata r:id="rId6" o:title="^1B9094E190F3CBF7BD643EBD6750E51FB3B8EC177990246BFB^pimgpsh_fullsize_distr" croptop="2764f"/>
+          </v:shape>
+        </w:pict>
+      </w:r>
+      <w:bookmarkEnd w:id="0"/>
       <w:r>
         <w:br/>
       </w:r>
@@ -652,9 +1878,9 @@
         <w:tblLook w:val="04A0" w:firstRow="1" w:lastRow="0" w:firstColumn="1" w:lastColumn="0" w:noHBand="0" w:noVBand="1"/>
       </w:tblPr>
       <w:tblGrid>
-        <w:gridCol w:w="3070"/>
-        <w:gridCol w:w="3071"/>
-        <w:gridCol w:w="3071"/>
+        <w:gridCol w:w="3013"/>
+        <w:gridCol w:w="3024"/>
+        <w:gridCol w:w="3025"/>
       </w:tblGrid>
       <w:tr>
         <w:tc>
@@ -861,8 +2087,6 @@
       <w:r>
         <w:t>" in het opties menu</w:t>
       </w:r>
-      <w:bookmarkStart w:id="0" w:name="_GoBack"/>
-      <w:bookmarkEnd w:id="0"/>
       <w:r>
         <w:t>.</w:t>
       </w:r>
@@ -932,8 +2156,8 @@
         <w:tblLook w:val="04A0" w:firstRow="1" w:lastRow="0" w:firstColumn="1" w:lastColumn="0" w:noHBand="0" w:noVBand="1"/>
       </w:tblPr>
       <w:tblGrid>
-        <w:gridCol w:w="4606"/>
-        <w:gridCol w:w="4606"/>
+        <w:gridCol w:w="4535"/>
+        <w:gridCol w:w="4527"/>
       </w:tblGrid>
       <w:tr>
         <w:tc>
@@ -2222,7 +3446,7 @@
 </file>
 
 <file path=customXml/itemProps2.xml><?xml version="1.0" encoding="utf-8"?>
-<ds:datastoreItem xmlns:ds="http://schemas.openxmlformats.org/officeDocument/2006/customXml" ds:itemID="{6B1ECEEC-AF17-4279-8B6D-718BE942CD87}">
+<ds:datastoreItem xmlns:ds="http://schemas.openxmlformats.org/officeDocument/2006/customXml" ds:itemID="{0FE18E09-5ACF-4A0B-AC71-D1A21DE7C14F}">
   <ds:schemaRefs>
     <ds:schemaRef ds:uri="http://schemas.openxmlformats.org/officeDocument/2006/bibliography"/>
   </ds:schemaRefs>

</xml_diff>